<commit_message>
description of very long string and reformatting
</commit_message>
<xml_diff>
--- a/Project 3 - Battleship/src/Protocol Description - Project 3.docx
+++ b/Project 3 - Battleship/src/Protocol Description - Project 3.docx
@@ -150,13 +150,55 @@
         <w:rPr>
           <w:rFonts w:ascii="Times New Roman" w:hAnsi="Times New Roman" w:cs="Times New Roman"/>
         </w:rPr>
-        <w:t xml:space="preserve"> processes the result of the point they attacked on the server grid since the server handles both the client grid and server grid’s information due to its code being the fundamental game logic. </w:t>
-      </w:r>
-      <w:r>
-        <w:rPr>
-          <w:rFonts w:ascii="Times New Roman" w:hAnsi="Times New Roman" w:cs="Times New Roman"/>
-        </w:rPr>
-        <w:t>The client just prints the result of the attack from the server to the user.</w:t>
+        <w:t xml:space="preserve"> processes the result of the point they attacked on the server grid since the server handles both the client grid and server grid’s information due to its code being the </w:t>
+      </w:r>
+      <w:r>
+        <w:rPr>
+          <w:rFonts w:ascii="Times New Roman" w:hAnsi="Times New Roman" w:cs="Times New Roman"/>
+        </w:rPr>
+        <w:t>essential</w:t>
+      </w:r>
+      <w:r>
+        <w:rPr>
+          <w:rFonts w:ascii="Times New Roman" w:hAnsi="Times New Roman" w:cs="Times New Roman"/>
+        </w:rPr>
+        <w:t xml:space="preserve"> game logic. </w:t>
+      </w:r>
+      <w:r>
+        <w:rPr>
+          <w:rFonts w:ascii="Times New Roman" w:hAnsi="Times New Roman" w:cs="Times New Roman"/>
+        </w:rPr>
+        <w:t>The c</w:t>
+      </w:r>
+      <w:r>
+        <w:rPr>
+          <w:rFonts w:ascii="Times New Roman" w:hAnsi="Times New Roman" w:cs="Times New Roman"/>
+        </w:rPr>
+        <w:t>lient just prints the result of the attac</w:t>
+      </w:r>
+      <w:r>
+        <w:rPr>
+          <w:rFonts w:ascii="Times New Roman" w:hAnsi="Times New Roman" w:cs="Times New Roman"/>
+        </w:rPr>
+        <w:t>k</w:t>
+      </w:r>
+      <w:r>
+        <w:rPr>
+          <w:rFonts w:ascii="Times New Roman" w:hAnsi="Times New Roman" w:cs="Times New Roman"/>
+        </w:rPr>
+        <w:t xml:space="preserve"> from the server to the user</w:t>
+      </w:r>
+      <w:r>
+        <w:rPr>
+          <w:rFonts w:ascii="Times New Roman" w:hAnsi="Times New Roman" w:cs="Times New Roman"/>
+        </w:rPr>
+        <w:t xml:space="preserve"> after</w:t>
+      </w:r>
+      <w:r>
+        <w:rPr>
+          <w:rFonts w:ascii="Times New Roman" w:hAnsi="Times New Roman" w:cs="Times New Roman"/>
+        </w:rPr>
+        <w:t>.</w:t>
       </w:r>
     </w:p>
     <w:p>
@@ -183,7 +225,19 @@
         <w:rPr>
           <w:rFonts w:ascii="Times New Roman" w:hAnsi="Times New Roman" w:cs="Times New Roman"/>
         </w:rPr>
-        <w:t xml:space="preserve"> during the set up is</w:t>
+        <w:t xml:space="preserve"> during the </w:t>
+      </w:r>
+      <w:r>
+        <w:rPr>
+          <w:rFonts w:ascii="Times New Roman" w:hAnsi="Times New Roman" w:cs="Times New Roman"/>
+        </w:rPr>
+        <w:t>setup</w:t>
+      </w:r>
+      <w:r>
+        <w:rPr>
+          <w:rFonts w:ascii="Times New Roman" w:hAnsi="Times New Roman" w:cs="Times New Roman"/>
+        </w:rPr>
+        <w:t xml:space="preserve"> is</w:t>
       </w:r>
       <w:r>
         <w:rPr>
@@ -367,6 +421,133 @@
           <w:rFonts w:ascii="Times New Roman" w:hAnsi="Times New Roman" w:cs="Times New Roman"/>
         </w:rPr>
         <w:t>the server grid</w:t>
+      </w:r>
+      <w:r>
+        <w:rPr>
+          <w:rFonts w:ascii="Times New Roman" w:hAnsi="Times New Roman" w:cs="Times New Roman"/>
+        </w:rPr>
+        <w:t>.</w:t>
+      </w:r>
+      <w:r>
+        <w:rPr>
+          <w:rFonts w:ascii="Times New Roman" w:hAnsi="Times New Roman" w:cs="Times New Roman"/>
+        </w:rPr>
+        <w:t xml:space="preserve"> Th</w:t>
+      </w:r>
+      <w:r>
+        <w:rPr>
+          <w:rFonts w:ascii="Times New Roman" w:hAnsi="Times New Roman" w:cs="Times New Roman"/>
+        </w:rPr>
+        <w:t>is</w:t>
+      </w:r>
+      <w:r>
+        <w:rPr>
+          <w:rFonts w:ascii="Times New Roman" w:hAnsi="Times New Roman" w:cs="Times New Roman"/>
+        </w:rPr>
+        <w:t xml:space="preserve"> very long string contains the result of the client</w:t>
+      </w:r>
+      <w:r>
+        <w:rPr>
+          <w:rFonts w:ascii="Times New Roman" w:hAnsi="Times New Roman" w:cs="Times New Roman"/>
+        </w:rPr>
+        <w:t>’s</w:t>
+      </w:r>
+      <w:r>
+        <w:rPr>
+          <w:rFonts w:ascii="Times New Roman" w:hAnsi="Times New Roman" w:cs="Times New Roman"/>
+        </w:rPr>
+        <w:t xml:space="preserve"> attack, the result of server’s attack, the result of the </w:t>
+      </w:r>
+      <w:r>
+        <w:rPr>
+          <w:rFonts w:ascii="Times New Roman" w:hAnsi="Times New Roman" w:cs="Times New Roman"/>
+        </w:rPr>
+        <w:t xml:space="preserve">all </w:t>
+      </w:r>
+      <w:r>
+        <w:rPr>
+          <w:rFonts w:ascii="Times New Roman" w:hAnsi="Times New Roman" w:cs="Times New Roman"/>
+        </w:rPr>
+        <w:t>attack</w:t>
+      </w:r>
+      <w:r>
+        <w:rPr>
+          <w:rFonts w:ascii="Times New Roman" w:hAnsi="Times New Roman" w:cs="Times New Roman"/>
+        </w:rPr>
+        <w:t xml:space="preserve">s </w:t>
+      </w:r>
+      <w:r>
+        <w:rPr>
+          <w:rFonts w:ascii="Times New Roman" w:hAnsi="Times New Roman" w:cs="Times New Roman"/>
+        </w:rPr>
+        <w:t xml:space="preserve">on the server and client grids </w:t>
+      </w:r>
+      <w:r>
+        <w:rPr>
+          <w:rFonts w:ascii="Times New Roman" w:hAnsi="Times New Roman" w:cs="Times New Roman"/>
+        </w:rPr>
+        <w:t xml:space="preserve">if any of the attacks </w:t>
+      </w:r>
+      <w:r>
+        <w:rPr>
+          <w:rFonts w:ascii="Times New Roman" w:hAnsi="Times New Roman" w:cs="Times New Roman"/>
+        </w:rPr>
+        <w:lastRenderedPageBreak/>
+        <w:t>hit</w:t>
+      </w:r>
+      <w:r>
+        <w:rPr>
+          <w:rFonts w:ascii="Times New Roman" w:hAnsi="Times New Roman" w:cs="Times New Roman"/>
+        </w:rPr>
+        <w:t xml:space="preserve"> any of their points</w:t>
+      </w:r>
+      <w:r>
+        <w:rPr>
+          <w:rFonts w:ascii="Times New Roman" w:hAnsi="Times New Roman" w:cs="Times New Roman"/>
+        </w:rPr>
+        <w:t xml:space="preserve">, and information on if any ships on </w:t>
+      </w:r>
+      <w:r>
+        <w:rPr>
+          <w:rFonts w:ascii="Times New Roman" w:hAnsi="Times New Roman" w:cs="Times New Roman"/>
+        </w:rPr>
+        <w:t xml:space="preserve">the </w:t>
+      </w:r>
+      <w:r>
+        <w:rPr>
+          <w:rFonts w:ascii="Times New Roman" w:hAnsi="Times New Roman" w:cs="Times New Roman"/>
+        </w:rPr>
+        <w:t>client</w:t>
+      </w:r>
+      <w:r>
+        <w:rPr>
+          <w:rFonts w:ascii="Times New Roman" w:hAnsi="Times New Roman" w:cs="Times New Roman"/>
+        </w:rPr>
+        <w:t xml:space="preserve"> and </w:t>
+      </w:r>
+      <w:r>
+        <w:rPr>
+          <w:rFonts w:ascii="Times New Roman" w:hAnsi="Times New Roman" w:cs="Times New Roman"/>
+        </w:rPr>
+        <w:t xml:space="preserve">server </w:t>
+      </w:r>
+      <w:r>
+        <w:rPr>
+          <w:rFonts w:ascii="Times New Roman" w:hAnsi="Times New Roman" w:cs="Times New Roman"/>
+        </w:rPr>
+        <w:t>grids sunk</w:t>
+      </w:r>
+      <w:r>
+        <w:rPr>
+          <w:rFonts w:ascii="Times New Roman" w:hAnsi="Times New Roman" w:cs="Times New Roman"/>
+        </w:rPr>
+        <w:t xml:space="preserve"> as a result</w:t>
+      </w:r>
+      <w:r>
+        <w:rPr>
+          <w:rFonts w:ascii="Times New Roman" w:hAnsi="Times New Roman" w:cs="Times New Roman"/>
+        </w:rPr>
+        <w:t xml:space="preserve"> of the client’s attack or the server’s attack</w:t>
       </w:r>
       <w:r>
         <w:rPr>
@@ -404,7 +585,6 @@
               <w:rPr>
                 <w:rFonts w:ascii="Times New Roman" w:hAnsi="Times New Roman" w:cs="Times New Roman"/>
               </w:rPr>
-              <w:lastRenderedPageBreak/>
               <w:t>Server</w:t>
             </w:r>
           </w:p>
@@ -862,16 +1042,16 @@
         <mc:AlternateContent>
           <mc:Choice Requires="wps">
             <w:drawing>
-              <wp:anchor distT="0" distB="0" distL="114300" distR="114300" simplePos="0" relativeHeight="251662336" behindDoc="0" locked="0" layoutInCell="1" allowOverlap="1" wp14:anchorId="0CD9FE1D" wp14:editId="6D856BC8">
+              <wp:anchor distT="0" distB="0" distL="114300" distR="114300" simplePos="0" relativeHeight="251662336" behindDoc="0" locked="0" layoutInCell="1" allowOverlap="1" wp14:anchorId="0CD9FE1D" wp14:editId="20F14516">
                 <wp:simplePos x="0" y="0"/>
                 <wp:positionH relativeFrom="margin">
-                  <wp:posOffset>2118360</wp:posOffset>
+                  <wp:posOffset>2065020</wp:posOffset>
                 </wp:positionH>
                 <wp:positionV relativeFrom="paragraph">
-                  <wp:posOffset>96520</wp:posOffset>
+                  <wp:posOffset>101600</wp:posOffset>
                 </wp:positionV>
-                <wp:extent cx="1645920" cy="754380"/>
-                <wp:effectExtent l="38100" t="0" r="30480" b="64770"/>
+                <wp:extent cx="1760220" cy="662940"/>
+                <wp:effectExtent l="38100" t="0" r="30480" b="60960"/>
                 <wp:wrapNone/>
                 <wp:docPr id="1592279217" name="Straight Arrow Connector 1"/>
                 <wp:cNvGraphicFramePr/>
@@ -882,7 +1062,7 @@
                       <wps:spPr>
                         <a:xfrm flipH="1">
                           <a:off x="0" y="0"/>
-                          <a:ext cx="1645920" cy="754380"/>
+                          <a:ext cx="1760220" cy="662940"/>
                         </a:xfrm>
                         <a:prstGeom prst="straightConnector1">
                           <a:avLst/>
@@ -920,7 +1100,11 @@
           </mc:Choice>
           <mc:Fallback>
             <w:pict>
-              <v:shape w14:anchorId="1ED673C4" id="Straight Arrow Connector 1" o:spid="_x0000_s1026" type="#_x0000_t32" style="position:absolute;margin-left:166.8pt;margin-top:7.6pt;width:129.6pt;height:59.4pt;flip:x;z-index:251662336;visibility:visible;mso-wrap-style:square;mso-width-percent:0;mso-height-percent:0;mso-wrap-distance-left:9pt;mso-wrap-distance-top:0;mso-wrap-distance-right:9pt;mso-wrap-distance-bottom:0;mso-position-horizontal:absolute;mso-position-horizontal-relative:margin;mso-position-vertical:absolute;mso-position-vertical-relative:text;mso-width-percent:0;mso-height-percent:0;mso-width-relative:margin;mso-height-relative:margin" o:gfxdata="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" strokecolor="#156082 [3204]" strokeweight=".5pt">
+              <v:shapetype w14:anchorId="1B73ED82" id="_x0000_t32" coordsize="21600,21600" o:spt="32" o:oned="t" path="m,l21600,21600e" filled="f">
+                <v:path arrowok="t" fillok="f" o:connecttype="none"/>
+                <o:lock v:ext="edit" shapetype="t"/>
+              </v:shapetype>
+              <v:shape id="Straight Arrow Connector 1" o:spid="_x0000_s1026" type="#_x0000_t32" style="position:absolute;margin-left:162.6pt;margin-top:8pt;width:138.6pt;height:52.2pt;flip:x;z-index:251662336;visibility:visible;mso-wrap-style:square;mso-width-percent:0;mso-height-percent:0;mso-wrap-distance-left:9pt;mso-wrap-distance-top:0;mso-wrap-distance-right:9pt;mso-wrap-distance-bottom:0;mso-position-horizontal:absolute;mso-position-horizontal-relative:margin;mso-position-vertical:absolute;mso-position-vertical-relative:text;mso-width-percent:0;mso-height-percent:0;mso-width-relative:margin;mso-height-relative:margin" o:gfxdata="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" strokecolor="#156082 [3204]" strokeweight=".5pt">
                 <v:stroke endarrow="block" joinstyle="miter"/>
                 <w10:wrap anchorx="margin"/>
               </v:shape>
@@ -1030,18 +1214,10 @@
         </w:rPr>
       </w:pPr>
     </w:p>
-    <w:p>
-      <w:pPr>
-        <w:spacing w:line="480" w:lineRule="auto"/>
-        <w:rPr>
-          <w:rFonts w:ascii="Times New Roman" w:hAnsi="Times New Roman" w:cs="Times New Roman"/>
-        </w:rPr>
-      </w:pPr>
-    </w:p>
     <w:tbl>
       <w:tblPr>
         <w:tblStyle w:val="TableGrid"/>
-        <w:tblpPr w:leftFromText="180" w:rightFromText="180" w:vertAnchor="text" w:horzAnchor="page" w:tblpX="2053" w:tblpY="1657"/>
+        <w:tblpPr w:leftFromText="180" w:rightFromText="180" w:vertAnchor="text" w:horzAnchor="margin" w:tblpY="2358"/>
         <w:tblW w:w="0" w:type="auto"/>
         <w:tblLook w:val="04A0" w:firstRow="1" w:lastRow="0" w:firstColumn="1" w:lastColumn="0" w:noHBand="0" w:noVBand="1"/>
       </w:tblPr>
@@ -1100,20 +1276,20 @@
     <w:tbl>
       <w:tblPr>
         <w:tblStyle w:val="TableGrid"/>
-        <w:tblpPr w:leftFromText="180" w:rightFromText="180" w:vertAnchor="text" w:horzAnchor="margin" w:tblpXSpec="right" w:tblpY="1693"/>
+        <w:tblpPr w:leftFromText="180" w:rightFromText="180" w:vertAnchor="text" w:horzAnchor="page" w:tblpX="7309" w:tblpY="2382"/>
         <w:tblW w:w="0" w:type="auto"/>
         <w:tblLook w:val="04A0" w:firstRow="1" w:lastRow="0" w:firstColumn="1" w:lastColumn="0" w:noHBand="0" w:noVBand="1"/>
       </w:tblPr>
       <w:tblGrid>
-        <w:gridCol w:w="3380"/>
+        <w:gridCol w:w="4373"/>
       </w:tblGrid>
       <w:tr>
         <w:trPr>
-          <w:trHeight w:val="712"/>
+          <w:trHeight w:val="1166"/>
         </w:trPr>
         <w:tc>
           <w:tcPr>
-            <w:tcW w:w="3380" w:type="dxa"/>
+            <w:tcW w:w="4373" w:type="dxa"/>
           </w:tcPr>
           <w:p>
             <w:pPr>
@@ -1133,11 +1309,11 @@
       </w:tr>
       <w:tr>
         <w:trPr>
-          <w:trHeight w:val="712"/>
+          <w:trHeight w:val="1166"/>
         </w:trPr>
         <w:tc>
           <w:tcPr>
-            <w:tcW w:w="3380" w:type="dxa"/>
+            <w:tcW w:w="4373" w:type="dxa"/>
           </w:tcPr>
           <w:p>
             <w:pPr>
@@ -1201,6 +1377,14 @@
     <w:p>
       <w:pPr>
         <w:spacing w:line="480" w:lineRule="auto"/>
+        <w:rPr>
+          <w:rFonts w:ascii="Times New Roman" w:hAnsi="Times New Roman" w:cs="Times New Roman"/>
+        </w:rPr>
+      </w:pPr>
+    </w:p>
+    <w:p>
+      <w:pPr>
+        <w:spacing w:line="480" w:lineRule="auto"/>
         <w:ind w:firstLine="720"/>
         <w:rPr>
           <w:rFonts w:ascii="Times New Roman" w:hAnsi="Times New Roman" w:cs="Times New Roman"/>
@@ -1236,16 +1420,16 @@
         <mc:AlternateContent>
           <mc:Choice Requires="wps">
             <w:drawing>
-              <wp:anchor distT="0" distB="0" distL="114300" distR="114300" simplePos="0" relativeHeight="251665408" behindDoc="0" locked="0" layoutInCell="1" allowOverlap="1" wp14:anchorId="29F3D35B" wp14:editId="68E68E16">
+              <wp:anchor distT="0" distB="0" distL="114300" distR="114300" simplePos="0" relativeHeight="251665408" behindDoc="0" locked="0" layoutInCell="1" allowOverlap="1" wp14:anchorId="29F3D35B" wp14:editId="1412A0A0">
                 <wp:simplePos x="0" y="0"/>
-                <wp:positionH relativeFrom="column">
-                  <wp:posOffset>2392680</wp:posOffset>
+                <wp:positionH relativeFrom="margin">
+                  <wp:posOffset>2072640</wp:posOffset>
                 </wp:positionH>
                 <wp:positionV relativeFrom="paragraph">
-                  <wp:posOffset>55880</wp:posOffset>
+                  <wp:posOffset>132715</wp:posOffset>
                 </wp:positionV>
-                <wp:extent cx="1303020" cy="251460"/>
-                <wp:effectExtent l="0" t="0" r="87630" b="72390"/>
+                <wp:extent cx="1493520" cy="327660"/>
+                <wp:effectExtent l="0" t="0" r="30480" b="72390"/>
                 <wp:wrapNone/>
                 <wp:docPr id="793157939" name="Straight Arrow Connector 4"/>
                 <wp:cNvGraphicFramePr/>
@@ -1256,7 +1440,7 @@
                       <wps:spPr>
                         <a:xfrm>
                           <a:off x="0" y="0"/>
-                          <a:ext cx="1303020" cy="251460"/>
+                          <a:ext cx="1493520" cy="327660"/>
                         </a:xfrm>
                         <a:prstGeom prst="straightConnector1">
                           <a:avLst/>
@@ -1286,13 +1470,20 @@
                     </wps:wsp>
                   </a:graphicData>
                 </a:graphic>
+                <wp14:sizeRelH relativeFrom="margin">
+                  <wp14:pctWidth>0</wp14:pctWidth>
+                </wp14:sizeRelH>
+                <wp14:sizeRelV relativeFrom="margin">
+                  <wp14:pctHeight>0</wp14:pctHeight>
+                </wp14:sizeRelV>
               </wp:anchor>
             </w:drawing>
           </mc:Choice>
           <mc:Fallback>
             <w:pict>
-              <v:shape w14:anchorId="0B12DAF6" id="Straight Arrow Connector 4" o:spid="_x0000_s1026" type="#_x0000_t32" style="position:absolute;margin-left:188.4pt;margin-top:4.4pt;width:102.6pt;height:19.8pt;z-index:251665408;visibility:visible;mso-wrap-style:square;mso-wrap-distance-left:9pt;mso-wrap-distance-top:0;mso-wrap-distance-right:9pt;mso-wrap-distance-bottom:0;mso-position-horizontal:absolute;mso-position-horizontal-relative:text;mso-position-vertical:absolute;mso-position-vertical-relative:text" o:gfxdata="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" strokecolor="#e00" strokeweight=".5pt">
+              <v:shape w14:anchorId="386924FF" id="Straight Arrow Connector 4" o:spid="_x0000_s1026" type="#_x0000_t32" style="position:absolute;margin-left:163.2pt;margin-top:10.45pt;width:117.6pt;height:25.8pt;z-index:251665408;visibility:visible;mso-wrap-style:square;mso-width-percent:0;mso-height-percent:0;mso-wrap-distance-left:9pt;mso-wrap-distance-top:0;mso-wrap-distance-right:9pt;mso-wrap-distance-bottom:0;mso-position-horizontal:absolute;mso-position-horizontal-relative:margin;mso-position-vertical:absolute;mso-position-vertical-relative:text;mso-width-percent:0;mso-height-percent:0;mso-width-relative:margin;mso-height-relative:margin" o:gfxdata="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" strokecolor="#e00" strokeweight=".5pt">
                 <v:stroke endarrow="block" joinstyle="miter"/>
+                <w10:wrap anchorx="margin"/>
               </v:shape>
             </w:pict>
           </mc:Fallback>
@@ -1314,16 +1505,16 @@
         <mc:AlternateContent>
           <mc:Choice Requires="wps">
             <w:drawing>
-              <wp:anchor distT="0" distB="0" distL="114300" distR="114300" simplePos="0" relativeHeight="251667456" behindDoc="0" locked="0" layoutInCell="1" allowOverlap="1" wp14:anchorId="665DFACC" wp14:editId="7EA122C1">
+              <wp:anchor distT="0" distB="0" distL="114300" distR="114300" simplePos="0" relativeHeight="251667456" behindDoc="0" locked="0" layoutInCell="1" allowOverlap="1" wp14:anchorId="665DFACC" wp14:editId="32A1E4F0">
                 <wp:simplePos x="0" y="0"/>
                 <wp:positionH relativeFrom="column">
-                  <wp:posOffset>2476500</wp:posOffset>
+                  <wp:posOffset>2049780</wp:posOffset>
                 </wp:positionH>
                 <wp:positionV relativeFrom="paragraph">
-                  <wp:posOffset>60960</wp:posOffset>
+                  <wp:posOffset>130175</wp:posOffset>
                 </wp:positionV>
-                <wp:extent cx="1203960" cy="274320"/>
-                <wp:effectExtent l="19050" t="57150" r="15240" b="30480"/>
+                <wp:extent cx="1436370" cy="293370"/>
+                <wp:effectExtent l="19050" t="57150" r="11430" b="30480"/>
                 <wp:wrapNone/>
                 <wp:docPr id="929025616" name="Straight Arrow Connector 4"/>
                 <wp:cNvGraphicFramePr/>
@@ -1334,7 +1525,7 @@
                       <wps:spPr>
                         <a:xfrm flipH="1" flipV="1">
                           <a:off x="0" y="0"/>
-                          <a:ext cx="1203960" cy="274320"/>
+                          <a:ext cx="1436370" cy="293370"/>
                         </a:xfrm>
                         <a:prstGeom prst="straightConnector1">
                           <a:avLst/>
@@ -1375,7 +1566,7 @@
           </mc:Choice>
           <mc:Fallback>
             <w:pict>
-              <v:shape w14:anchorId="07DD039B" id="Straight Arrow Connector 4" o:spid="_x0000_s1026" type="#_x0000_t32" style="position:absolute;margin-left:195pt;margin-top:4.8pt;width:94.8pt;height:21.6pt;flip:x y;z-index:251667456;visibility:visible;mso-wrap-style:square;mso-width-percent:0;mso-height-percent:0;mso-wrap-distance-left:9pt;mso-wrap-distance-top:0;mso-wrap-distance-right:9pt;mso-wrap-distance-bottom:0;mso-position-horizontal:absolute;mso-position-horizontal-relative:text;mso-position-vertical:absolute;mso-position-vertical-relative:text;mso-width-percent:0;mso-height-percent:0;mso-width-relative:margin;mso-height-relative:margin" o:gfxdata="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" strokecolor="#0070c0" strokeweight=".5pt">
+              <v:shape w14:anchorId="6EDDA91C" id="Straight Arrow Connector 4" o:spid="_x0000_s1026" type="#_x0000_t32" style="position:absolute;margin-left:161.4pt;margin-top:10.25pt;width:113.1pt;height:23.1pt;flip:x y;z-index:251667456;visibility:visible;mso-wrap-style:square;mso-width-percent:0;mso-height-percent:0;mso-wrap-distance-left:9pt;mso-wrap-distance-top:0;mso-wrap-distance-right:9pt;mso-wrap-distance-bottom:0;mso-position-horizontal:absolute;mso-position-horizontal-relative:text;mso-position-vertical:absolute;mso-position-vertical-relative:text;mso-width-percent:0;mso-height-percent:0;mso-width-relative:margin;mso-height-relative:margin" o:gfxdata="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" strokecolor="#0070c0" strokeweight=".5pt">
                 <v:stroke endarrow="block" joinstyle="miter"/>
               </v:shape>
             </w:pict>
@@ -1386,6 +1577,7 @@
     <w:p>
       <w:pPr>
         <w:spacing w:line="480" w:lineRule="auto"/>
+        <w:ind w:firstLine="720"/>
         <w:rPr>
           <w:rFonts w:ascii="Times New Roman" w:hAnsi="Times New Roman" w:cs="Times New Roman"/>
         </w:rPr>
@@ -1394,14 +1586,7 @@
     <w:p>
       <w:pPr>
         <w:spacing w:line="480" w:lineRule="auto"/>
-        <w:rPr>
-          <w:rFonts w:ascii="Times New Roman" w:hAnsi="Times New Roman" w:cs="Times New Roman"/>
-        </w:rPr>
-      </w:pPr>
-    </w:p>
-    <w:p>
-      <w:pPr>
-        <w:spacing w:line="480" w:lineRule="auto"/>
+        <w:ind w:firstLine="720"/>
         <w:rPr>
           <w:rFonts w:ascii="Times New Roman" w:hAnsi="Times New Roman" w:cs="Times New Roman"/>
         </w:rPr>
@@ -1582,7 +1767,33 @@
               <w:rPr>
                 <w:rFonts w:ascii="Times New Roman" w:hAnsi="Times New Roman" w:cs="Times New Roman"/>
               </w:rPr>
-              <w:t xml:space="preserve">If there is a win or loss message, print the message exit </w:t>
+              <w:t>If there is a win or loss message</w:t>
+            </w:r>
+            <w:r>
+              <w:rPr>
+                <w:rFonts w:ascii="Times New Roman" w:hAnsi="Times New Roman" w:cs="Times New Roman"/>
+              </w:rPr>
+              <w:t xml:space="preserve"> within the message</w:t>
+            </w:r>
+            <w:r>
+              <w:rPr>
+                <w:rFonts w:ascii="Times New Roman" w:hAnsi="Times New Roman" w:cs="Times New Roman"/>
+              </w:rPr>
+              <w:t xml:space="preserve">, print the message </w:t>
+            </w:r>
+          </w:p>
+          <w:p>
+            <w:pPr>
+              <w:spacing w:line="480" w:lineRule="auto"/>
+              <w:rPr>
+                <w:rFonts w:ascii="Times New Roman" w:hAnsi="Times New Roman" w:cs="Times New Roman"/>
+              </w:rPr>
+            </w:pPr>
+            <w:r>
+              <w:rPr>
+                <w:rFonts w:ascii="Times New Roman" w:hAnsi="Times New Roman" w:cs="Times New Roman"/>
+              </w:rPr>
+              <w:t xml:space="preserve">exit </w:t>
             </w:r>
           </w:p>
         </w:tc>
@@ -1894,7 +2105,19 @@
         <w:rPr>
           <w:rFonts w:ascii="Times New Roman" w:hAnsi="Times New Roman" w:cs="Times New Roman"/>
         </w:rPr>
-        <w:t xml:space="preserve">The Client and server programs will exit upon a win or loss condition being met </w:t>
+        <w:t xml:space="preserve">The </w:t>
+      </w:r>
+      <w:r>
+        <w:rPr>
+          <w:rFonts w:ascii="Times New Roman" w:hAnsi="Times New Roman" w:cs="Times New Roman"/>
+        </w:rPr>
+        <w:t>c</w:t>
+      </w:r>
+      <w:r>
+        <w:rPr>
+          <w:rFonts w:ascii="Times New Roman" w:hAnsi="Times New Roman" w:cs="Times New Roman"/>
+        </w:rPr>
+        <w:t xml:space="preserve">lient and server programs will exit upon a win or loss condition being met </w:t>
       </w:r>
     </w:p>
     <w:sectPr>

</xml_diff>